<commit_message>
justification sections D and E
</commit_message>
<xml_diff>
--- a/Documentation/Frog Brain CTA and req.docx
+++ b/Documentation/Frog Brain CTA and req.docx
@@ -60,16 +60,20 @@
         <w:tblLook w:val="04A0" w:firstRow="1" w:lastRow="0" w:firstColumn="1" w:lastColumn="0" w:noHBand="0" w:noVBand="1"/>
       </w:tblPr>
       <w:tblGrid>
-        <w:gridCol w:w="355"/>
+        <w:gridCol w:w="436"/>
         <w:gridCol w:w="589"/>
-        <w:gridCol w:w="8406"/>
+        <w:gridCol w:w="8325"/>
       </w:tblGrid>
       <w:tr>
         <w:tc>
           <w:tcPr>
             <w:tcW w:w="355" w:type="dxa"/>
-          </w:tcPr>
-          <w:p>
+            <w:vAlign w:val="center"/>
+          </w:tcPr>
+          <w:p>
+            <w:pPr>
+              <w:jc w:val="center"/>
+            </w:pPr>
             <w:r>
               <w:t>#</w:t>
             </w:r>
@@ -78,8 +82,12 @@
         <w:tc>
           <w:tcPr>
             <w:tcW w:w="540" w:type="dxa"/>
-          </w:tcPr>
-          <w:p>
+            <w:vAlign w:val="center"/>
+          </w:tcPr>
+          <w:p>
+            <w:pPr>
+              <w:jc w:val="center"/>
+            </w:pPr>
             <w:r>
               <w:t>Sec.</w:t>
             </w:r>
@@ -100,8 +108,12 @@
         <w:tc>
           <w:tcPr>
             <w:tcW w:w="355" w:type="dxa"/>
-          </w:tcPr>
-          <w:p>
+            <w:vAlign w:val="center"/>
+          </w:tcPr>
+          <w:p>
+            <w:pPr>
+              <w:jc w:val="center"/>
+            </w:pPr>
             <w:r>
               <w:t>1</w:t>
             </w:r>
@@ -110,8 +122,12 @@
         <w:tc>
           <w:tcPr>
             <w:tcW w:w="540" w:type="dxa"/>
-          </w:tcPr>
-          <w:p>
+            <w:vAlign w:val="center"/>
+          </w:tcPr>
+          <w:p>
+            <w:pPr>
+              <w:jc w:val="center"/>
+            </w:pPr>
             <w:r>
               <w:t>A</w:t>
             </w:r>
@@ -144,8 +160,12 @@
         <w:tc>
           <w:tcPr>
             <w:tcW w:w="355" w:type="dxa"/>
-          </w:tcPr>
-          <w:p>
+            <w:vAlign w:val="center"/>
+          </w:tcPr>
+          <w:p>
+            <w:pPr>
+              <w:jc w:val="center"/>
+            </w:pPr>
             <w:r>
               <w:t>2</w:t>
             </w:r>
@@ -154,8 +174,12 @@
         <w:tc>
           <w:tcPr>
             <w:tcW w:w="540" w:type="dxa"/>
-          </w:tcPr>
-          <w:p>
+            <w:vAlign w:val="center"/>
+          </w:tcPr>
+          <w:p>
+            <w:pPr>
+              <w:jc w:val="center"/>
+            </w:pPr>
             <w:r>
               <w:t>B</w:t>
             </w:r>
@@ -176,8 +200,12 @@
         <w:tc>
           <w:tcPr>
             <w:tcW w:w="355" w:type="dxa"/>
-          </w:tcPr>
-          <w:p>
+            <w:vAlign w:val="center"/>
+          </w:tcPr>
+          <w:p>
+            <w:pPr>
+              <w:jc w:val="center"/>
+            </w:pPr>
             <w:r>
               <w:t>3</w:t>
             </w:r>
@@ -186,8 +214,12 @@
         <w:tc>
           <w:tcPr>
             <w:tcW w:w="540" w:type="dxa"/>
-          </w:tcPr>
-          <w:p>
+            <w:vAlign w:val="center"/>
+          </w:tcPr>
+          <w:p>
+            <w:pPr>
+              <w:jc w:val="center"/>
+            </w:pPr>
             <w:r>
               <w:t>B</w:t>
             </w:r>
@@ -208,8 +240,12 @@
         <w:tc>
           <w:tcPr>
             <w:tcW w:w="355" w:type="dxa"/>
-          </w:tcPr>
-          <w:p>
+            <w:vAlign w:val="center"/>
+          </w:tcPr>
+          <w:p>
+            <w:pPr>
+              <w:jc w:val="center"/>
+            </w:pPr>
             <w:r>
               <w:t>4</w:t>
             </w:r>
@@ -218,8 +254,296 @@
         <w:tc>
           <w:tcPr>
             <w:tcW w:w="540" w:type="dxa"/>
-          </w:tcPr>
-          <w:p/>
+            <w:vAlign w:val="center"/>
+          </w:tcPr>
+          <w:p>
+            <w:pPr>
+              <w:jc w:val="center"/>
+            </w:pPr>
+            <w:r>
+              <w:t>C</w:t>
+            </w:r>
+          </w:p>
+        </w:tc>
+        <w:tc>
+          <w:tcPr>
+            <w:tcW w:w="8455" w:type="dxa"/>
+          </w:tcPr>
+          <w:p>
+            <w:r>
+              <w:t>Frog Brain must be able to operate somewhat continuously in ambient temperatures of -5 to 40 Celsius.</w:t>
+            </w:r>
+          </w:p>
+        </w:tc>
+      </w:tr>
+      <w:tr>
+        <w:tc>
+          <w:tcPr>
+            <w:tcW w:w="355" w:type="dxa"/>
+            <w:vAlign w:val="center"/>
+          </w:tcPr>
+          <w:p>
+            <w:pPr>
+              <w:jc w:val="center"/>
+            </w:pPr>
+            <w:r>
+              <w:t>5</w:t>
+            </w:r>
+          </w:p>
+        </w:tc>
+        <w:tc>
+          <w:tcPr>
+            <w:tcW w:w="540" w:type="dxa"/>
+            <w:vAlign w:val="center"/>
+          </w:tcPr>
+          <w:p>
+            <w:pPr>
+              <w:jc w:val="center"/>
+            </w:pPr>
+            <w:r>
+              <w:t>C</w:t>
+            </w:r>
+          </w:p>
+        </w:tc>
+        <w:tc>
+          <w:tcPr>
+            <w:tcW w:w="8455" w:type="dxa"/>
+          </w:tcPr>
+          <w:p>
+            <w:r>
+              <w:t>Frog Brain must be able to operate somewhat continuously in humidity up to 50%</w:t>
+            </w:r>
+          </w:p>
+        </w:tc>
+      </w:tr>
+      <w:tr>
+        <w:tc>
+          <w:tcPr>
+            <w:tcW w:w="355" w:type="dxa"/>
+            <w:vAlign w:val="center"/>
+          </w:tcPr>
+          <w:p>
+            <w:pPr>
+              <w:jc w:val="center"/>
+            </w:pPr>
+            <w:r>
+              <w:t>6</w:t>
+            </w:r>
+          </w:p>
+        </w:tc>
+        <w:tc>
+          <w:tcPr>
+            <w:tcW w:w="540" w:type="dxa"/>
+            <w:vAlign w:val="center"/>
+          </w:tcPr>
+          <w:p>
+            <w:pPr>
+              <w:jc w:val="center"/>
+            </w:pPr>
+            <w:r>
+              <w:t>C</w:t>
+            </w:r>
+          </w:p>
+        </w:tc>
+        <w:tc>
+          <w:tcPr>
+            <w:tcW w:w="8455" w:type="dxa"/>
+          </w:tcPr>
+          <w:p>
+            <w:r>
+              <w:t>Frog brain must be at least IP 57 tolerant</w:t>
+            </w:r>
+          </w:p>
+        </w:tc>
+      </w:tr>
+      <w:tr>
+        <w:tc>
+          <w:tcPr>
+            <w:tcW w:w="355" w:type="dxa"/>
+            <w:vAlign w:val="center"/>
+          </w:tcPr>
+          <w:p>
+            <w:pPr>
+              <w:jc w:val="center"/>
+            </w:pPr>
+            <w:r>
+              <w:t>7</w:t>
+            </w:r>
+          </w:p>
+        </w:tc>
+        <w:tc>
+          <w:tcPr>
+            <w:tcW w:w="540" w:type="dxa"/>
+            <w:vAlign w:val="center"/>
+          </w:tcPr>
+          <w:p>
+            <w:pPr>
+              <w:jc w:val="center"/>
+            </w:pPr>
+            <w:r>
+              <w:t>C</w:t>
+            </w:r>
+          </w:p>
+        </w:tc>
+        <w:tc>
+          <w:tcPr>
+            <w:tcW w:w="8455" w:type="dxa"/>
+          </w:tcPr>
+          <w:p>
+            <w:r>
+              <w:t>Frog brain must be buoyant in water</w:t>
+            </w:r>
+          </w:p>
+        </w:tc>
+      </w:tr>
+      <w:tr>
+        <w:tc>
+          <w:tcPr>
+            <w:tcW w:w="355" w:type="dxa"/>
+            <w:vAlign w:val="center"/>
+          </w:tcPr>
+          <w:p>
+            <w:pPr>
+              <w:jc w:val="center"/>
+            </w:pPr>
+            <w:r>
+              <w:t>8</w:t>
+            </w:r>
+          </w:p>
+        </w:tc>
+        <w:tc>
+          <w:tcPr>
+            <w:tcW w:w="540" w:type="dxa"/>
+            <w:vAlign w:val="center"/>
+          </w:tcPr>
+          <w:p>
+            <w:pPr>
+              <w:jc w:val="center"/>
+            </w:pPr>
+            <w:r>
+              <w:t>C</w:t>
+            </w:r>
+          </w:p>
+        </w:tc>
+        <w:tc>
+          <w:tcPr>
+            <w:tcW w:w="8455" w:type="dxa"/>
+          </w:tcPr>
+          <w:p>
+            <w:r>
+              <w:t>Enclosures used to provide IP protection should be at least IK &lt;&gt; rated.</w:t>
+            </w:r>
+          </w:p>
+        </w:tc>
+      </w:tr>
+      <w:tr>
+        <w:tc>
+          <w:tcPr>
+            <w:tcW w:w="355" w:type="dxa"/>
+            <w:vAlign w:val="center"/>
+          </w:tcPr>
+          <w:p>
+            <w:pPr>
+              <w:jc w:val="center"/>
+            </w:pPr>
+            <w:r>
+              <w:t>9</w:t>
+            </w:r>
+          </w:p>
+        </w:tc>
+        <w:tc>
+          <w:tcPr>
+            <w:tcW w:w="540" w:type="dxa"/>
+            <w:vAlign w:val="center"/>
+          </w:tcPr>
+          <w:p>
+            <w:pPr>
+              <w:jc w:val="center"/>
+            </w:pPr>
+            <w:r>
+              <w:t>D</w:t>
+            </w:r>
+          </w:p>
+        </w:tc>
+        <w:tc>
+          <w:tcPr>
+            <w:tcW w:w="8455" w:type="dxa"/>
+          </w:tcPr>
+          <w:p>
+            <w:r>
+              <w:t>Frog Brain must be able to operate continuously under random vibrational noise as depicted in Figure 2.</w:t>
+            </w:r>
+          </w:p>
+        </w:tc>
+      </w:tr>
+      <w:tr>
+        <w:tc>
+          <w:tcPr>
+            <w:tcW w:w="355" w:type="dxa"/>
+            <w:vAlign w:val="center"/>
+          </w:tcPr>
+          <w:p>
+            <w:pPr>
+              <w:jc w:val="center"/>
+            </w:pPr>
+            <w:r>
+              <w:t>10</w:t>
+            </w:r>
+          </w:p>
+        </w:tc>
+        <w:tc>
+          <w:tcPr>
+            <w:tcW w:w="540" w:type="dxa"/>
+            <w:vAlign w:val="center"/>
+          </w:tcPr>
+          <w:p>
+            <w:pPr>
+              <w:jc w:val="center"/>
+            </w:pPr>
+            <w:r>
+              <w:t>D</w:t>
+            </w:r>
+          </w:p>
+        </w:tc>
+        <w:tc>
+          <w:tcPr>
+            <w:tcW w:w="8455" w:type="dxa"/>
+          </w:tcPr>
+          <w:p>
+            <w:r>
+              <w:t>Frog brain must be able to survive a drop from 2 meters (6.26 m/s at impact) onto asphalt.</w:t>
+            </w:r>
+          </w:p>
+        </w:tc>
+      </w:tr>
+      <w:tr>
+        <w:tc>
+          <w:tcPr>
+            <w:tcW w:w="355" w:type="dxa"/>
+            <w:vAlign w:val="center"/>
+          </w:tcPr>
+          <w:p>
+            <w:pPr>
+              <w:jc w:val="center"/>
+            </w:pPr>
+            <w:r>
+              <w:t>11</w:t>
+            </w:r>
+          </w:p>
+        </w:tc>
+        <w:tc>
+          <w:tcPr>
+            <w:tcW w:w="540" w:type="dxa"/>
+            <w:vAlign w:val="center"/>
+          </w:tcPr>
+          <w:p>
+            <w:pPr>
+              <w:jc w:val="center"/>
+            </w:pPr>
+            <w:r>
+              <w:t>E</w:t>
+            </w:r>
+          </w:p>
         </w:tc>
         <w:tc>
           <w:tcPr>
@@ -1945,17 +2269,227 @@
         <w:pStyle w:val="Heading2"/>
       </w:pPr>
       <w:r>
-        <w:t>Section C: Falls, Impacts, and IP rating</w:t>
+        <w:t xml:space="preserve">Section C: </w:t>
+      </w:r>
+      <w:r>
+        <w:t>Environmental Survival</w:t>
       </w:r>
     </w:p>
     <w:p>
       <w:r>
         <w:tab/>
-        <w:t xml:space="preserve">The device is expected to be grounded or operated on a stable mobile platform. This can subject the mechanism to various climates, weather, impacts, dust, and wildlife. It is important to define strict </w:t>
+        <w:t xml:space="preserve">The device is expected to be grounded or operated on a stable mobile platform. This can subject the mechanism to various climates, weather, impacts, dust, and wildlife. It is important to define strict survivability and durability requirements so that the mechanism need not be rebuilt every time it is </w:t>
       </w:r>
       <w:r>
         <w:lastRenderedPageBreak/>
-        <w:t>survivability and durability requirements so that the mechanism need not be rebuilt every time it is damaged.</w:t>
+        <w:t>damaged.</w:t>
+      </w:r>
+      <w:r>
+        <w:t xml:space="preserve"> IP ratings will be defined for the electronics and IK ratings will be defined for any enclosures granting IP rating to enclosed electronics.</w:t>
+      </w:r>
+    </w:p>
+    <w:p>
+      <w:r>
+        <w:tab/>
+        <w:t xml:space="preserve">Some environmental requirements can be taken from everyday conditions. A standard temperature range can be considered based on </w:t>
+      </w:r>
+      <w:r>
+        <w:t>the average</w:t>
+      </w:r>
+      <w:r>
+        <w:t xml:space="preserve"> low and average high of the country. The average lowest yearly temperature in New York is -5 Celsius, and the average yearly hottest temperature in Arizona is 40 Celsius.</w:t>
+      </w:r>
+    </w:p>
+    <w:p>
+      <w:r>
+        <w:tab/>
+        <w:t xml:space="preserve">Humidity is also important. The ultimate requirement is to avoid the formation of condensation which could lead to electrical </w:t>
+      </w:r>
+      <w:r>
+        <w:t>short circuiting. Humidity can be combatted in many ways so a tentative requirement to survive up to 50% humidity will be set for now.</w:t>
+      </w:r>
+    </w:p>
+    <w:p>
+      <w:r>
+        <w:tab/>
+        <w:t xml:space="preserve">IP rating stands for “ingress protection” and is a standardized quantification of how resistant a device or enclosure is to various levels of dust ingress and water ingress. Although “dust ingress” is not as </w:t>
+      </w:r>
+      <w:r>
+        <w:t>all-encompassing</w:t>
+      </w:r>
+      <w:r>
+        <w:t xml:space="preserve"> of a description as “solid matter ingress”, because </w:t>
+      </w:r>
+      <w:r>
+        <w:t xml:space="preserve">low IP ratings allow for much larger objects than dust to intrude, and middle IP ratings can allow for dust but not some larger solid objects. This can include concerns such as insects, seeds, leaves, and other organic matter that is present in various national sites. Insects and organic matter </w:t>
+      </w:r>
+      <w:r>
+        <w:t>dictate</w:t>
+      </w:r>
+      <w:r>
+        <w:t xml:space="preserve"> an IP rating of 4X, however electronics need to be able to withstand a limited amount of dust and dictates and IP rating of 5X. </w:t>
+      </w:r>
+      <w:r>
+        <w:t>Therefore,</w:t>
+      </w:r>
+      <w:r>
+        <w:t xml:space="preserve"> all electronics must meet at least IP 5X requirements, and if an enclosure is used to protect against water, it must be at least IP 4X. Dust ingress is not actually difficult to accomplish with enclosures however so it is perfectly reasonable to declare Frog Brain IP 5X required.</w:t>
+      </w:r>
+    </w:p>
+    <w:p>
+      <w:r>
+        <w:tab/>
+        <w:t xml:space="preserve">The second IP digit is waterproof-ness. </w:t>
+      </w:r>
+      <w:r>
+        <w:t>At its highest value, level 8, the device should be able to survive high pressure underwater environments which is unnecessary. The worst case scenario is Frog brain being dropped into a lake, or tipping over into a puddle and staying in either state for a long period of time. Assuming Frog Brain is buoyant, this would dictate an IP rating of IP X7, and by extension, buoyancy.</w:t>
+      </w:r>
+    </w:p>
+    <w:p>
+      <w:r>
+        <w:tab/>
+        <w:t xml:space="preserve">The IK rating system is a standardized method of quantifying an enclosure’s resilience to impacts of various momentum and pressure. IK rating is not a quantification of how resilient an object is to inertial loading, just impacts. </w:t>
+      </w:r>
+      <w:r>
+        <w:t>It is reasonable that because Frog Brain is expected to be used outside of warehouses and workshops, the heaviest item to create an impact would be Frog Brain itself. The roof of a car is a reasonable height</w:t>
+      </w:r>
+      <w:r>
+        <w:t xml:space="preserve"> (~ 2 meters)</w:t>
+      </w:r>
+      <w:r>
+        <w:t>, and we can tentatively assume that the heaviest weight of Frog Brain would be around twice the carriage payload mass, or &lt;&gt; kg. This results in &lt;&gt; joules of energy, and an IK rating of &lt;&gt; for all enclosures.</w:t>
+      </w:r>
+    </w:p>
+    <w:p>
+      <w:pPr>
+        <w:pStyle w:val="Heading2"/>
+      </w:pPr>
+      <w:r>
+        <w:t>Section D: Vibration and Inertial Loading</w:t>
+      </w:r>
+    </w:p>
+    <w:p>
+      <w:r>
+        <w:tab/>
+        <w:t xml:space="preserve">Depending on various circumstances, frog brain could be on stationary ground or on a moving platform. If dropped, Frog Brain needs to withstand some measure of inertial loading to all mounting points. </w:t>
+      </w:r>
+      <w:r>
+        <w:t xml:space="preserve">Use on vehicles such as boats or trucks entails some level of vibration resilience as well. </w:t>
+      </w:r>
+    </w:p>
+    <w:p>
+      <w:pPr>
+        <w:jc w:val="center"/>
+      </w:pPr>
+      <w:r>
+        <w:rPr>
+          <w:noProof/>
+        </w:rPr>
+        <w:lastRenderedPageBreak/>
+        <w:drawing>
+          <wp:inline distT="0" distB="0" distL="0" distR="0" wp14:anchorId="5E7B805A" wp14:editId="4422324A">
+            <wp:extent cx="5943600" cy="3939540"/>
+            <wp:effectExtent l="0" t="0" r="0" b="3810"/>
+            <wp:docPr id="1005159141" name="Picture 1" descr="Diagram&#10;&#10;Description automatically generated"/>
+            <wp:cNvGraphicFramePr>
+              <a:graphicFrameLocks xmlns:a="http://schemas.openxmlformats.org/drawingml/2006/main" noChangeAspect="1"/>
+            </wp:cNvGraphicFramePr>
+            <a:graphic xmlns:a="http://schemas.openxmlformats.org/drawingml/2006/main">
+              <a:graphicData uri="http://schemas.openxmlformats.org/drawingml/2006/picture">
+                <pic:pic xmlns:pic="http://schemas.openxmlformats.org/drawingml/2006/picture">
+                  <pic:nvPicPr>
+                    <pic:cNvPr id="1005159141" name="Picture 1" descr="Diagram&#10;&#10;Description automatically generated"/>
+                    <pic:cNvPicPr/>
+                  </pic:nvPicPr>
+                  <pic:blipFill rotWithShape="1">
+                    <a:blip r:embed="rId17"/>
+                    <a:srcRect b="8859"/>
+                    <a:stretch/>
+                  </pic:blipFill>
+                  <pic:spPr bwMode="auto">
+                    <a:xfrm>
+                      <a:off x="0" y="0"/>
+                      <a:ext cx="5943600" cy="3939540"/>
+                    </a:xfrm>
+                    <a:prstGeom prst="rect">
+                      <a:avLst/>
+                    </a:prstGeom>
+                    <a:ln>
+                      <a:noFill/>
+                    </a:ln>
+                    <a:extLst>
+                      <a:ext uri="{53640926-AAD7-44D8-BBD7-CCE9431645EC}">
+                        <a14:shadowObscured xmlns:a14="http://schemas.microsoft.com/office/drawing/2010/main"/>
+                      </a:ext>
+                    </a:extLst>
+                  </pic:spPr>
+                </pic:pic>
+              </a:graphicData>
+            </a:graphic>
+          </wp:inline>
+        </w:drawing>
+      </w:r>
+    </w:p>
+    <w:p>
+      <w:pPr>
+        <w:jc w:val="center"/>
+        <w:rPr>
+          <w:b/>
+          <w:bCs w:val="0"/>
+        </w:rPr>
+      </w:pPr>
+      <w:r>
+        <w:rPr>
+          <w:b/>
+          <w:bCs w:val="0"/>
+        </w:rPr>
+        <w:t xml:space="preserve">Figure 2: Typical PSD of a truck bed. Source: </w:t>
+      </w:r>
+      <w:r>
+        <w:rPr>
+          <w:b/>
+        </w:rPr>
+        <w:t>Measurement and Analysis of Vibration Levels on Warehouse and Retail Store Material Handling Equipment</w:t>
+      </w:r>
+      <w:r>
+        <w:rPr>
+          <w:b/>
+        </w:rPr>
+        <w:t xml:space="preserve"> by Sher Paul Singh.</w:t>
+      </w:r>
+    </w:p>
+    <w:p>
+      <w:r>
+        <w:tab/>
+        <w:t>Since most vehicle usage can reasonably be assumed to be a car or truck, a simple PSD survival test can be conjured using the above data in Figure 2. Seaborn PSD testing would be different, but because seaborn usage is expected to be uncommon, no seaborn vibration requirements will be mandated for this project.</w:t>
+      </w:r>
+    </w:p>
+    <w:p>
+      <w:r>
+        <w:tab/>
+        <w:t>Inertial loading is the stress felt by components when experiencing acceleration. Most notably, a collision with an object. Most notably, the ground. We can set a drop height expectation similar to section C and calculate a velocity-at-impact with the ground based on gravitational acceleration. This sets our requirement for inertial loading as the precise acceleration to survive will vary wildly based on material used.</w:t>
+      </w:r>
+      <w:r>
+        <w:t xml:space="preserve"> The expected velocity-at-impact is </w:t>
+      </w:r>
+      <w:r>
+        <w:t>6.26 m/s.</w:t>
+      </w:r>
+    </w:p>
+    <w:p>
+      <w:pPr>
+        <w:pStyle w:val="Heading2"/>
+      </w:pPr>
+      <w:r>
+        <w:t>Section E: Electrical and Wire Harnessing</w:t>
+      </w:r>
+    </w:p>
+    <w:p>
+      <w:r>
+        <w:tab/>
+      </w:r>
+      <w:r>
+        <w:t>Power and electrical requirements need no justification, but wire harnessing is a necessary feature which needs close mandating due to the simple fact that Frog Brain is a moving, actuating object. Without careful consideration in hardware and/or software the device could twist and tangle itself up into self-damaging knots and catches.</w:t>
       </w:r>
     </w:p>
     <w:p>
@@ -2120,7 +2654,6 @@
         </w:tc>
       </w:tr>
     </w:tbl>
-    <w:p/>
     <w:p>
       <w:pPr>
         <w:sectPr>
@@ -3149,7 +3682,6 @@
   <w:style w:type="character" w:default="1" w:styleId="DefaultParagraphFont">
     <w:name w:val="Default Paragraph Font"/>
     <w:uiPriority w:val="1"/>
-    <w:semiHidden/>
     <w:unhideWhenUsed/>
   </w:style>
   <w:style w:type="table" w:default="1" w:styleId="TableNormal">
@@ -3522,7 +4054,7 @@
     <w:rsid w:val="00225B51"/>
     <w:rsid w:val="002605BB"/>
     <w:rsid w:val="0052623A"/>
-    <w:rsid w:val="00980C32"/>
+    <w:rsid w:val="00ED4B71"/>
   </w:rsids>
   <m:mathPr>
     <m:mathFont m:val="Cambria Math"/>

</xml_diff>

<commit_message>
Expanded upon the summary section
</commit_message>
<xml_diff>
--- a/Documentation/Frog Brain CTA and req.docx
+++ b/Documentation/Frog Brain CTA and req.docx
@@ -5,12 +5,12 @@
     <w:p>
       <w:pPr>
         <w:sectPr>
-          <w:headerReference w:type="even" r:id="rId8"/>
-          <w:headerReference w:type="default" r:id="rId9"/>
-          <w:footerReference w:type="even" r:id="rId10"/>
-          <w:footerReference w:type="default" r:id="rId11"/>
-          <w:headerReference w:type="first" r:id="rId12"/>
-          <w:footerReference w:type="first" r:id="rId13"/>
+          <w:headerReference w:type="even" r:id="rId9"/>
+          <w:headerReference w:type="default" r:id="rId10"/>
+          <w:footerReference w:type="even" r:id="rId11"/>
+          <w:footerReference w:type="default" r:id="rId12"/>
+          <w:headerReference w:type="first" r:id="rId13"/>
+          <w:footerReference w:type="first" r:id="rId14"/>
           <w:pgSz w:w="12240" w:h="15840" w:code="1"/>
           <w:pgMar w:top="1440" w:right="3600" w:bottom="1440" w:left="3600" w:header="720" w:footer="720" w:gutter="0"/>
           <w:cols w:space="720"/>
@@ -32,7 +32,127 @@
         <w:ind w:firstLine="720"/>
       </w:pPr>
       <w:r>
-        <w:t>&lt;WIP&gt; A multi-purpose target tracking platform intended for ground stations, and ground based assets.</w:t>
+        <w:t xml:space="preserve">&lt;WIP&gt; </w:t>
+      </w:r>
+      <w:r>
+        <w:t>Lilypad Aerospace as an aerospace organization will be expected to track and orient various devices at airborne payloads.</w:t>
+      </w:r>
+      <w:r>
+        <w:t xml:space="preserve"> This document serves as an explanation of Lilypad Aerospace’s needs, and a collection of justified requirements.</w:t>
+      </w:r>
+      <w:r>
+        <w:t xml:space="preserve"> This could be for the purposes of mission operation, recreation, or media/marketing. In any case there is a need for a robotic manipulator that can point objects highly accurately at other objects. Tracking and pointing mechanisms are not uncommon in the industry so much is known about the topic, but because many of the existing technologies require precision devices and manufacturing it is very expensive to purchase a pointing device; and it would be even more expensive to purchase a device for only </w:t>
+      </w:r>
+      <w:r>
+        <w:t>one use-</w:t>
+      </w:r>
+      <w:r>
+        <w:t xml:space="preserve">case. </w:t>
+      </w:r>
+      <w:r>
+        <w:t>Therefore,</w:t>
+      </w:r>
+      <w:r>
+        <w:t xml:space="preserve"> a dedicated project is being spawned by Lilypad Aerospace to produce a tracking and pointing mechanism. </w:t>
+      </w:r>
+      <w:r>
+        <w:t>Various</w:t>
+      </w:r>
+      <w:r>
+        <w:t xml:space="preserve"> potential use cases are being analyzed for the requirements study. The project will be deemed “Frog Brain”. Frog Brain is expected to be designed and built in house to optimize for Lilypad Aerospace’s needs with respect to cost; but it is perfectly feasible to find a commercial-off-the-shelf (COTS) option already being sold if it fits all of the listed requirements and is not expensive.</w:t>
+      </w:r>
+    </w:p>
+    <w:p>
+      <w:pPr>
+        <w:ind w:firstLine="720"/>
+      </w:pPr>
+      <w:r>
+        <w:t>There are many pointing mechanisms in use in the industry today and inspiration is not in short supply. There may some day be a need for a system which is designed to point at distant objects from an unstable platform (such as a camera on an airplane looking at the ground); but for now the scope of this project will be limited to the assumptions of a grounded platform. This limits the use cases of Frog Brain to ground stations. Requirements will be written in accordance with this, with the exception of mounting Frog Brain to the roof of a car as a mobile ground station.</w:t>
+      </w:r>
+      <w:r>
+        <w:t xml:space="preserve"> Some examples of ground station pointing mechanisms are shown below.</w:t>
+      </w:r>
+    </w:p>
+    <w:p>
+      <w:pPr>
+        <w:jc w:val="center"/>
+      </w:pPr>
+      <w:r>
+        <w:t>*INSERT EXAMPLES HERE*</w:t>
+      </w:r>
+    </w:p>
+    <w:p>
+      <w:pPr>
+        <w:ind w:firstLine="720"/>
+      </w:pPr>
+      <w:r>
+        <w:t>This document does not serve to set expectations for the design of Frog Brain, but from industry standard examples it is fair to assume an expected top-level design. Frog Brain will likely consist of the following sub-systems listed below. Note that project Frog Brain is not responsible for designing the payloads which will be pointed, and instead is only providing a semi-universal mounting platform with some example cases in mind. It is up to field application engineers using Frog Brain to design and manage the mounting of payloads to the Frog Brain mechanism in an intelligent and suitable way to support whatever mission Frog Brain is being used on.</w:t>
+      </w:r>
+    </w:p>
+    <w:p>
+      <w:pPr>
+        <w:pStyle w:val="ListParagraph"/>
+        <w:numPr>
+          <w:ilvl w:val="0"/>
+          <w:numId w:val="4"/>
+        </w:numPr>
+      </w:pPr>
+      <w:r>
+        <w:t>Payload – Whatever device is to be pointed (not to be designed under this project)</w:t>
+      </w:r>
+    </w:p>
+    <w:p>
+      <w:pPr>
+        <w:pStyle w:val="ListParagraph"/>
+        <w:numPr>
+          <w:ilvl w:val="0"/>
+          <w:numId w:val="4"/>
+        </w:numPr>
+      </w:pPr>
+      <w:r>
+        <w:t>Carriage – The mechanical interface where payloads will attach to. Also serves as the origin of the pointing reference frame axis</w:t>
+      </w:r>
+      <w:r>
+        <w:t>.</w:t>
+      </w:r>
+    </w:p>
+    <w:p>
+      <w:pPr>
+        <w:pStyle w:val="ListParagraph"/>
+        <w:numPr>
+          <w:ilvl w:val="0"/>
+          <w:numId w:val="4"/>
+        </w:numPr>
+      </w:pPr>
+      <w:r>
+        <w:t xml:space="preserve">Az-El mechanism – The assembly of mechanical components which serve to contain and transfer actuator inputs into </w:t>
+      </w:r>
+      <w:r>
+        <w:t>rotations.</w:t>
+      </w:r>
+    </w:p>
+    <w:p>
+      <w:pPr>
+        <w:pStyle w:val="ListParagraph"/>
+        <w:numPr>
+          <w:ilvl w:val="0"/>
+          <w:numId w:val="4"/>
+        </w:numPr>
+      </w:pPr>
+      <w:r>
+        <w:t>Electronics – Motors, cables, driver boards, and other electronics used for driving the robotics. This includes any smart sensors and encoders.</w:t>
+      </w:r>
+    </w:p>
+    <w:p>
+      <w:pPr>
+        <w:pStyle w:val="ListParagraph"/>
+        <w:numPr>
+          <w:ilvl w:val="0"/>
+          <w:numId w:val="4"/>
+        </w:numPr>
+      </w:pPr>
+      <w:r>
+        <w:t>Computer – The software and hardware converting pointing commands into electronics signal inputs.</w:t>
       </w:r>
     </w:p>
     <w:p>
@@ -608,7 +728,7 @@
                     </pic:cNvPicPr>
                   </pic:nvPicPr>
                   <pic:blipFill>
-                    <a:blip r:embed="rId14" cstate="print">
+                    <a:blip r:embed="rId15" cstate="print">
                       <a:extLst>
                         <a:ext uri="{28A0092B-C50C-407E-A947-70E740481C1C}">
                           <a14:useLocalDpi xmlns:a14="http://schemas.microsoft.com/office/drawing/2010/main" val="0"/>
@@ -682,7 +802,7 @@
                     </pic:cNvPicPr>
                   </pic:nvPicPr>
                   <pic:blipFill rotWithShape="1">
-                    <a:blip r:embed="rId15">
+                    <a:blip r:embed="rId16">
                       <a:extLst>
                         <a:ext uri="{28A0092B-C50C-407E-A947-70E740481C1C}">
                           <a14:useLocalDpi xmlns:a14="http://schemas.microsoft.com/office/drawing/2010/main" val="0"/>
@@ -763,7 +883,7 @@
                     </pic:cNvPicPr>
                   </pic:nvPicPr>
                   <pic:blipFill rotWithShape="1">
-                    <a:blip r:embed="rId16" cstate="print">
+                    <a:blip r:embed="rId17" cstate="print">
                       <a:extLst>
                         <a:ext uri="{28A0092B-C50C-407E-A947-70E740481C1C}">
                           <a14:useLocalDpi xmlns:a14="http://schemas.microsoft.com/office/drawing/2010/main" val="0"/>
@@ -2402,7 +2522,7 @@
                     <pic:cNvPicPr/>
                   </pic:nvPicPr>
                   <pic:blipFill rotWithShape="1">
-                    <a:blip r:embed="rId17"/>
+                    <a:blip r:embed="rId18"/>
                     <a:srcRect b="8859"/>
                     <a:stretch/>
                   </pic:blipFill>
@@ -2618,19 +2738,31 @@
           <w:tcPr>
             <w:tcW w:w="1075" w:type="dxa"/>
           </w:tcPr>
-          <w:p/>
+          <w:p>
+            <w:r>
+              <w:t>0.2.0</w:t>
+            </w:r>
+          </w:p>
         </w:tc>
         <w:tc>
           <w:tcPr>
             <w:tcW w:w="7200" w:type="dxa"/>
           </w:tcPr>
-          <w:p/>
+          <w:p>
+            <w:r>
+              <w:t>Summary and problem statement section expanded</w:t>
+            </w:r>
+          </w:p>
         </w:tc>
         <w:tc>
           <w:tcPr>
             <w:tcW w:w="1075" w:type="dxa"/>
           </w:tcPr>
-          <w:p/>
+          <w:p>
+            <w:r>
+              <w:t>4/30/2023</w:t>
+            </w:r>
+          </w:p>
         </w:tc>
       </w:tr>
       <w:tr>
@@ -3232,6 +3364,421 @@
 </w:hdr>
 </file>
 
+<file path=word/numbering.xml><?xml version="1.0" encoding="utf-8"?>
+<w:numbering xmlns:wpc="http://schemas.microsoft.com/office/word/2010/wordprocessingCanvas" xmlns:cx="http://schemas.microsoft.com/office/drawing/2014/chartex" xmlns:cx1="http://schemas.microsoft.com/office/drawing/2015/9/8/chartex" xmlns:cx2="http://schemas.microsoft.com/office/drawing/2015/10/21/chartex" xmlns:cx3="http://schemas.microsoft.com/office/drawing/2016/5/9/chartex" xmlns:cx4="http://schemas.microsoft.com/office/drawing/2016/5/10/chartex" xmlns:cx5="http://schemas.microsoft.com/office/drawing/2016/5/11/chartex" xmlns:cx6="http://schemas.microsoft.com/office/drawing/2016/5/12/chartex" xmlns:cx7="http://schemas.microsoft.com/office/drawing/2016/5/13/chartex" xmlns:cx8="http://schemas.microsoft.com/office/drawing/2016/5/14/chartex" xmlns:mc="http://schemas.openxmlformats.org/markup-compatibility/2006" xmlns:aink="http://schemas.microsoft.com/office/drawing/2016/ink" xmlns:am3d="http://schemas.microsoft.com/office/drawing/2017/model3d" xmlns:o="urn:schemas-microsoft-com:office:office" xmlns:oel="http://schemas.microsoft.com/office/2019/extlst" xmlns:r="http://schemas.openxmlformats.org/officeDocument/2006/relationships" xmlns:m="http://schemas.openxmlformats.org/officeDocument/2006/math" xmlns:v="urn:schemas-microsoft-com:vml" xmlns:wp14="http://schemas.microsoft.com/office/word/2010/wordprocessingDrawing" xmlns:wp="http://schemas.openxmlformats.org/drawingml/2006/wordprocessingDrawing" xmlns:w10="urn:schemas-microsoft-com:office:word" xmlns:w="http://schemas.openxmlformats.org/wordprocessingml/2006/main" xmlns:w14="http://schemas.microsoft.com/office/word/2010/wordml" xmlns:w15="http://schemas.microsoft.com/office/word/2012/wordml" xmlns:w16cex="http://schemas.microsoft.com/office/word/2018/wordml/cex" xmlns:w16cid="http://schemas.microsoft.com/office/word/2016/wordml/cid" xmlns:w16="http://schemas.microsoft.com/office/word/2018/wordml" xmlns:w16du="http://schemas.microsoft.com/office/word/2023/wordml/word16du" xmlns:w16sdtdh="http://schemas.microsoft.com/office/word/2020/wordml/sdtdatahash" xmlns:w16se="http://schemas.microsoft.com/office/word/2015/wordml/symex" xmlns:wpg="http://schemas.microsoft.com/office/word/2010/wordprocessingGroup" xmlns:wpi="http://schemas.microsoft.com/office/word/2010/wordprocessingInk" xmlns:wne="http://schemas.microsoft.com/office/word/2006/wordml" xmlns:wps="http://schemas.microsoft.com/office/word/2010/wordprocessingShape" mc:Ignorable="w14 w15 w16se w16cid w16 w16cex w16sdtdh wp14">
+  <w:abstractNum w:abstractNumId="0" w15:restartNumberingAfterBreak="0">
+    <w:nsid w:val="0F013992"/>
+    <w:multiLevelType w:val="hybridMultilevel"/>
+    <w:tmpl w:val="A518363E"/>
+    <w:lvl w:ilvl="0" w:tplc="04090001">
+      <w:start w:val="1"/>
+      <w:numFmt w:val="bullet"/>
+      <w:lvlText w:val=""/>
+      <w:lvlJc w:val="left"/>
+      <w:pPr>
+        <w:ind w:left="720" w:hanging="360"/>
+      </w:pPr>
+      <w:rPr>
+        <w:rFonts w:ascii="Symbol" w:hAnsi="Symbol" w:hint="default"/>
+      </w:rPr>
+    </w:lvl>
+    <w:lvl w:ilvl="1" w:tplc="04090003" w:tentative="1">
+      <w:start w:val="1"/>
+      <w:numFmt w:val="bullet"/>
+      <w:lvlText w:val="o"/>
+      <w:lvlJc w:val="left"/>
+      <w:pPr>
+        <w:ind w:left="1440" w:hanging="360"/>
+      </w:pPr>
+      <w:rPr>
+        <w:rFonts w:ascii="Courier New" w:hAnsi="Courier New" w:cs="Courier New" w:hint="default"/>
+      </w:rPr>
+    </w:lvl>
+    <w:lvl w:ilvl="2" w:tplc="04090005" w:tentative="1">
+      <w:start w:val="1"/>
+      <w:numFmt w:val="bullet"/>
+      <w:lvlText w:val=""/>
+      <w:lvlJc w:val="left"/>
+      <w:pPr>
+        <w:ind w:left="2160" w:hanging="360"/>
+      </w:pPr>
+      <w:rPr>
+        <w:rFonts w:ascii="Wingdings" w:hAnsi="Wingdings" w:hint="default"/>
+      </w:rPr>
+    </w:lvl>
+    <w:lvl w:ilvl="3" w:tplc="04090001" w:tentative="1">
+      <w:start w:val="1"/>
+      <w:numFmt w:val="bullet"/>
+      <w:lvlText w:val=""/>
+      <w:lvlJc w:val="left"/>
+      <w:pPr>
+        <w:ind w:left="2880" w:hanging="360"/>
+      </w:pPr>
+      <w:rPr>
+        <w:rFonts w:ascii="Symbol" w:hAnsi="Symbol" w:hint="default"/>
+      </w:rPr>
+    </w:lvl>
+    <w:lvl w:ilvl="4" w:tplc="04090003" w:tentative="1">
+      <w:start w:val="1"/>
+      <w:numFmt w:val="bullet"/>
+      <w:lvlText w:val="o"/>
+      <w:lvlJc w:val="left"/>
+      <w:pPr>
+        <w:ind w:left="3600" w:hanging="360"/>
+      </w:pPr>
+      <w:rPr>
+        <w:rFonts w:ascii="Courier New" w:hAnsi="Courier New" w:cs="Courier New" w:hint="default"/>
+      </w:rPr>
+    </w:lvl>
+    <w:lvl w:ilvl="5" w:tplc="04090005" w:tentative="1">
+      <w:start w:val="1"/>
+      <w:numFmt w:val="bullet"/>
+      <w:lvlText w:val=""/>
+      <w:lvlJc w:val="left"/>
+      <w:pPr>
+        <w:ind w:left="4320" w:hanging="360"/>
+      </w:pPr>
+      <w:rPr>
+        <w:rFonts w:ascii="Wingdings" w:hAnsi="Wingdings" w:hint="default"/>
+      </w:rPr>
+    </w:lvl>
+    <w:lvl w:ilvl="6" w:tplc="04090001" w:tentative="1">
+      <w:start w:val="1"/>
+      <w:numFmt w:val="bullet"/>
+      <w:lvlText w:val=""/>
+      <w:lvlJc w:val="left"/>
+      <w:pPr>
+        <w:ind w:left="5040" w:hanging="360"/>
+      </w:pPr>
+      <w:rPr>
+        <w:rFonts w:ascii="Symbol" w:hAnsi="Symbol" w:hint="default"/>
+      </w:rPr>
+    </w:lvl>
+    <w:lvl w:ilvl="7" w:tplc="04090003" w:tentative="1">
+      <w:start w:val="1"/>
+      <w:numFmt w:val="bullet"/>
+      <w:lvlText w:val="o"/>
+      <w:lvlJc w:val="left"/>
+      <w:pPr>
+        <w:ind w:left="5760" w:hanging="360"/>
+      </w:pPr>
+      <w:rPr>
+        <w:rFonts w:ascii="Courier New" w:hAnsi="Courier New" w:cs="Courier New" w:hint="default"/>
+      </w:rPr>
+    </w:lvl>
+    <w:lvl w:ilvl="8" w:tplc="04090005" w:tentative="1">
+      <w:start w:val="1"/>
+      <w:numFmt w:val="bullet"/>
+      <w:lvlText w:val=""/>
+      <w:lvlJc w:val="left"/>
+      <w:pPr>
+        <w:ind w:left="6480" w:hanging="360"/>
+      </w:pPr>
+      <w:rPr>
+        <w:rFonts w:ascii="Wingdings" w:hAnsi="Wingdings" w:hint="default"/>
+      </w:rPr>
+    </w:lvl>
+  </w:abstractNum>
+  <w:abstractNum w:abstractNumId="1" w15:restartNumberingAfterBreak="0">
+    <w:nsid w:val="481A5AEB"/>
+    <w:multiLevelType w:val="hybridMultilevel"/>
+    <w:tmpl w:val="4B30C138"/>
+    <w:lvl w:ilvl="0" w:tplc="04090001">
+      <w:start w:val="1"/>
+      <w:numFmt w:val="bullet"/>
+      <w:lvlText w:val=""/>
+      <w:lvlJc w:val="left"/>
+      <w:pPr>
+        <w:ind w:left="1440" w:hanging="360"/>
+      </w:pPr>
+      <w:rPr>
+        <w:rFonts w:ascii="Symbol" w:hAnsi="Symbol" w:hint="default"/>
+      </w:rPr>
+    </w:lvl>
+    <w:lvl w:ilvl="1" w:tplc="04090003" w:tentative="1">
+      <w:start w:val="1"/>
+      <w:numFmt w:val="bullet"/>
+      <w:lvlText w:val="o"/>
+      <w:lvlJc w:val="left"/>
+      <w:pPr>
+        <w:ind w:left="2160" w:hanging="360"/>
+      </w:pPr>
+      <w:rPr>
+        <w:rFonts w:ascii="Courier New" w:hAnsi="Courier New" w:cs="Courier New" w:hint="default"/>
+      </w:rPr>
+    </w:lvl>
+    <w:lvl w:ilvl="2" w:tplc="04090005" w:tentative="1">
+      <w:start w:val="1"/>
+      <w:numFmt w:val="bullet"/>
+      <w:lvlText w:val=""/>
+      <w:lvlJc w:val="left"/>
+      <w:pPr>
+        <w:ind w:left="2880" w:hanging="360"/>
+      </w:pPr>
+      <w:rPr>
+        <w:rFonts w:ascii="Wingdings" w:hAnsi="Wingdings" w:hint="default"/>
+      </w:rPr>
+    </w:lvl>
+    <w:lvl w:ilvl="3" w:tplc="04090001" w:tentative="1">
+      <w:start w:val="1"/>
+      <w:numFmt w:val="bullet"/>
+      <w:lvlText w:val=""/>
+      <w:lvlJc w:val="left"/>
+      <w:pPr>
+        <w:ind w:left="3600" w:hanging="360"/>
+      </w:pPr>
+      <w:rPr>
+        <w:rFonts w:ascii="Symbol" w:hAnsi="Symbol" w:hint="default"/>
+      </w:rPr>
+    </w:lvl>
+    <w:lvl w:ilvl="4" w:tplc="04090003" w:tentative="1">
+      <w:start w:val="1"/>
+      <w:numFmt w:val="bullet"/>
+      <w:lvlText w:val="o"/>
+      <w:lvlJc w:val="left"/>
+      <w:pPr>
+        <w:ind w:left="4320" w:hanging="360"/>
+      </w:pPr>
+      <w:rPr>
+        <w:rFonts w:ascii="Courier New" w:hAnsi="Courier New" w:cs="Courier New" w:hint="default"/>
+      </w:rPr>
+    </w:lvl>
+    <w:lvl w:ilvl="5" w:tplc="04090005" w:tentative="1">
+      <w:start w:val="1"/>
+      <w:numFmt w:val="bullet"/>
+      <w:lvlText w:val=""/>
+      <w:lvlJc w:val="left"/>
+      <w:pPr>
+        <w:ind w:left="5040" w:hanging="360"/>
+      </w:pPr>
+      <w:rPr>
+        <w:rFonts w:ascii="Wingdings" w:hAnsi="Wingdings" w:hint="default"/>
+      </w:rPr>
+    </w:lvl>
+    <w:lvl w:ilvl="6" w:tplc="04090001" w:tentative="1">
+      <w:start w:val="1"/>
+      <w:numFmt w:val="bullet"/>
+      <w:lvlText w:val=""/>
+      <w:lvlJc w:val="left"/>
+      <w:pPr>
+        <w:ind w:left="5760" w:hanging="360"/>
+      </w:pPr>
+      <w:rPr>
+        <w:rFonts w:ascii="Symbol" w:hAnsi="Symbol" w:hint="default"/>
+      </w:rPr>
+    </w:lvl>
+    <w:lvl w:ilvl="7" w:tplc="04090003" w:tentative="1">
+      <w:start w:val="1"/>
+      <w:numFmt w:val="bullet"/>
+      <w:lvlText w:val="o"/>
+      <w:lvlJc w:val="left"/>
+      <w:pPr>
+        <w:ind w:left="6480" w:hanging="360"/>
+      </w:pPr>
+      <w:rPr>
+        <w:rFonts w:ascii="Courier New" w:hAnsi="Courier New" w:cs="Courier New" w:hint="default"/>
+      </w:rPr>
+    </w:lvl>
+    <w:lvl w:ilvl="8" w:tplc="04090005" w:tentative="1">
+      <w:start w:val="1"/>
+      <w:numFmt w:val="bullet"/>
+      <w:lvlText w:val=""/>
+      <w:lvlJc w:val="left"/>
+      <w:pPr>
+        <w:ind w:left="7200" w:hanging="360"/>
+      </w:pPr>
+      <w:rPr>
+        <w:rFonts w:ascii="Wingdings" w:hAnsi="Wingdings" w:hint="default"/>
+      </w:rPr>
+    </w:lvl>
+  </w:abstractNum>
+  <w:abstractNum w:abstractNumId="2" w15:restartNumberingAfterBreak="0">
+    <w:nsid w:val="4C256659"/>
+    <w:multiLevelType w:val="hybridMultilevel"/>
+    <w:tmpl w:val="6B8446F4"/>
+    <w:lvl w:ilvl="0" w:tplc="0409000F">
+      <w:start w:val="1"/>
+      <w:numFmt w:val="decimal"/>
+      <w:lvlText w:val="%1."/>
+      <w:lvlJc w:val="left"/>
+      <w:pPr>
+        <w:ind w:left="720" w:hanging="360"/>
+      </w:pPr>
+    </w:lvl>
+    <w:lvl w:ilvl="1" w:tplc="04090019" w:tentative="1">
+      <w:start w:val="1"/>
+      <w:numFmt w:val="lowerLetter"/>
+      <w:lvlText w:val="%2."/>
+      <w:lvlJc w:val="left"/>
+      <w:pPr>
+        <w:ind w:left="1440" w:hanging="360"/>
+      </w:pPr>
+    </w:lvl>
+    <w:lvl w:ilvl="2" w:tplc="0409001B" w:tentative="1">
+      <w:start w:val="1"/>
+      <w:numFmt w:val="lowerRoman"/>
+      <w:lvlText w:val="%3."/>
+      <w:lvlJc w:val="right"/>
+      <w:pPr>
+        <w:ind w:left="2160" w:hanging="180"/>
+      </w:pPr>
+    </w:lvl>
+    <w:lvl w:ilvl="3" w:tplc="0409000F" w:tentative="1">
+      <w:start w:val="1"/>
+      <w:numFmt w:val="decimal"/>
+      <w:lvlText w:val="%4."/>
+      <w:lvlJc w:val="left"/>
+      <w:pPr>
+        <w:ind w:left="2880" w:hanging="360"/>
+      </w:pPr>
+    </w:lvl>
+    <w:lvl w:ilvl="4" w:tplc="04090019" w:tentative="1">
+      <w:start w:val="1"/>
+      <w:numFmt w:val="lowerLetter"/>
+      <w:lvlText w:val="%5."/>
+      <w:lvlJc w:val="left"/>
+      <w:pPr>
+        <w:ind w:left="3600" w:hanging="360"/>
+      </w:pPr>
+    </w:lvl>
+    <w:lvl w:ilvl="5" w:tplc="0409001B" w:tentative="1">
+      <w:start w:val="1"/>
+      <w:numFmt w:val="lowerRoman"/>
+      <w:lvlText w:val="%6."/>
+      <w:lvlJc w:val="right"/>
+      <w:pPr>
+        <w:ind w:left="4320" w:hanging="180"/>
+      </w:pPr>
+    </w:lvl>
+    <w:lvl w:ilvl="6" w:tplc="0409000F" w:tentative="1">
+      <w:start w:val="1"/>
+      <w:numFmt w:val="decimal"/>
+      <w:lvlText w:val="%7."/>
+      <w:lvlJc w:val="left"/>
+      <w:pPr>
+        <w:ind w:left="5040" w:hanging="360"/>
+      </w:pPr>
+    </w:lvl>
+    <w:lvl w:ilvl="7" w:tplc="04090019" w:tentative="1">
+      <w:start w:val="1"/>
+      <w:numFmt w:val="lowerLetter"/>
+      <w:lvlText w:val="%8."/>
+      <w:lvlJc w:val="left"/>
+      <w:pPr>
+        <w:ind w:left="5760" w:hanging="360"/>
+      </w:pPr>
+    </w:lvl>
+    <w:lvl w:ilvl="8" w:tplc="0409001B" w:tentative="1">
+      <w:start w:val="1"/>
+      <w:numFmt w:val="lowerRoman"/>
+      <w:lvlText w:val="%9."/>
+      <w:lvlJc w:val="right"/>
+      <w:pPr>
+        <w:ind w:left="6480" w:hanging="180"/>
+      </w:pPr>
+    </w:lvl>
+  </w:abstractNum>
+  <w:abstractNum w:abstractNumId="3" w15:restartNumberingAfterBreak="0">
+    <w:nsid w:val="676267B7"/>
+    <w:multiLevelType w:val="hybridMultilevel"/>
+    <w:tmpl w:val="67F249B6"/>
+    <w:lvl w:ilvl="0" w:tplc="0409000F">
+      <w:start w:val="1"/>
+      <w:numFmt w:val="decimal"/>
+      <w:lvlText w:val="%1."/>
+      <w:lvlJc w:val="left"/>
+      <w:pPr>
+        <w:ind w:left="720" w:hanging="360"/>
+      </w:pPr>
+    </w:lvl>
+    <w:lvl w:ilvl="1" w:tplc="04090019" w:tentative="1">
+      <w:start w:val="1"/>
+      <w:numFmt w:val="lowerLetter"/>
+      <w:lvlText w:val="%2."/>
+      <w:lvlJc w:val="left"/>
+      <w:pPr>
+        <w:ind w:left="1440" w:hanging="360"/>
+      </w:pPr>
+    </w:lvl>
+    <w:lvl w:ilvl="2" w:tplc="0409001B" w:tentative="1">
+      <w:start w:val="1"/>
+      <w:numFmt w:val="lowerRoman"/>
+      <w:lvlText w:val="%3."/>
+      <w:lvlJc w:val="right"/>
+      <w:pPr>
+        <w:ind w:left="2160" w:hanging="180"/>
+      </w:pPr>
+    </w:lvl>
+    <w:lvl w:ilvl="3" w:tplc="0409000F" w:tentative="1">
+      <w:start w:val="1"/>
+      <w:numFmt w:val="decimal"/>
+      <w:lvlText w:val="%4."/>
+      <w:lvlJc w:val="left"/>
+      <w:pPr>
+        <w:ind w:left="2880" w:hanging="360"/>
+      </w:pPr>
+    </w:lvl>
+    <w:lvl w:ilvl="4" w:tplc="04090019" w:tentative="1">
+      <w:start w:val="1"/>
+      <w:numFmt w:val="lowerLetter"/>
+      <w:lvlText w:val="%5."/>
+      <w:lvlJc w:val="left"/>
+      <w:pPr>
+        <w:ind w:left="3600" w:hanging="360"/>
+      </w:pPr>
+    </w:lvl>
+    <w:lvl w:ilvl="5" w:tplc="0409001B" w:tentative="1">
+      <w:start w:val="1"/>
+      <w:numFmt w:val="lowerRoman"/>
+      <w:lvlText w:val="%6."/>
+      <w:lvlJc w:val="right"/>
+      <w:pPr>
+        <w:ind w:left="4320" w:hanging="180"/>
+      </w:pPr>
+    </w:lvl>
+    <w:lvl w:ilvl="6" w:tplc="0409000F" w:tentative="1">
+      <w:start w:val="1"/>
+      <w:numFmt w:val="decimal"/>
+      <w:lvlText w:val="%7."/>
+      <w:lvlJc w:val="left"/>
+      <w:pPr>
+        <w:ind w:left="5040" w:hanging="360"/>
+      </w:pPr>
+    </w:lvl>
+    <w:lvl w:ilvl="7" w:tplc="04090019" w:tentative="1">
+      <w:start w:val="1"/>
+      <w:numFmt w:val="lowerLetter"/>
+      <w:lvlText w:val="%8."/>
+      <w:lvlJc w:val="left"/>
+      <w:pPr>
+        <w:ind w:left="5760" w:hanging="360"/>
+      </w:pPr>
+    </w:lvl>
+    <w:lvl w:ilvl="8" w:tplc="0409001B" w:tentative="1">
+      <w:start w:val="1"/>
+      <w:numFmt w:val="lowerRoman"/>
+      <w:lvlText w:val="%9."/>
+      <w:lvlJc w:val="right"/>
+      <w:pPr>
+        <w:ind w:left="6480" w:hanging="180"/>
+      </w:pPr>
+    </w:lvl>
+  </w:abstractNum>
+  <w:num w:numId="1" w16cid:durableId="668021494">
+    <w:abstractNumId w:val="2"/>
+  </w:num>
+  <w:num w:numId="2" w16cid:durableId="1212420028">
+    <w:abstractNumId w:val="1"/>
+  </w:num>
+  <w:num w:numId="3" w16cid:durableId="1563372516">
+    <w:abstractNumId w:val="0"/>
+  </w:num>
+  <w:num w:numId="4" w16cid:durableId="474832507">
+    <w:abstractNumId w:val="3"/>
+  </w:num>
+</w:numbering>
+</file>
+
 <file path=word/styles.xml><?xml version="1.0" encoding="utf-8"?>
 <w:styles xmlns:mc="http://schemas.openxmlformats.org/markup-compatibility/2006" xmlns:r="http://schemas.openxmlformats.org/officeDocument/2006/relationships" xmlns:w="http://schemas.openxmlformats.org/wordprocessingml/2006/main" xmlns:w14="http://schemas.microsoft.com/office/word/2010/wordml" xmlns:w15="http://schemas.microsoft.com/office/word/2012/wordml" xmlns:w16cex="http://schemas.microsoft.com/office/word/2018/wordml/cex" xmlns:w16cid="http://schemas.microsoft.com/office/word/2016/wordml/cid" xmlns:w16="http://schemas.microsoft.com/office/word/2018/wordml" xmlns:w16sdtdh="http://schemas.microsoft.com/office/word/2020/wordml/sdtdatahash" xmlns:w16se="http://schemas.microsoft.com/office/word/2015/wordml/symex" mc:Ignorable="w14 w15 w16se w16cid w16 w16cex w16sdtdh">
   <w:docDefaults>
@@ -3682,6 +4229,7 @@
   <w:style w:type="character" w:default="1" w:styleId="DefaultParagraphFont">
     <w:name w:val="Default Paragraph Font"/>
     <w:uiPriority w:val="1"/>
+    <w:semiHidden/>
     <w:unhideWhenUsed/>
   </w:style>
   <w:style w:type="table" w:default="1" w:styleId="TableNormal">
@@ -3897,6 +4445,17 @@
       </w:tcPr>
     </w:tblStylePr>
   </w:style>
+  <w:style w:type="paragraph" w:styleId="ListParagraph">
+    <w:name w:val="List Paragraph"/>
+    <w:basedOn w:val="Normal"/>
+    <w:uiPriority w:val="34"/>
+    <w:qFormat/>
+    <w:rsid w:val="009B305B"/>
+    <w:pPr>
+      <w:ind w:left="720"/>
+      <w:contextualSpacing/>
+    </w:pPr>
+  </w:style>
 </w:styles>
 </file>
 
@@ -3996,12 +4555,33 @@
 
 <file path=word/glossary/fontTable.xml><?xml version="1.0" encoding="utf-8"?>
 <w:fonts xmlns:mc="http://schemas.openxmlformats.org/markup-compatibility/2006" xmlns:r="http://schemas.openxmlformats.org/officeDocument/2006/relationships" xmlns:w="http://schemas.openxmlformats.org/wordprocessingml/2006/main" xmlns:w14="http://schemas.microsoft.com/office/word/2010/wordml" xmlns:w15="http://schemas.microsoft.com/office/word/2012/wordml" xmlns:w16cex="http://schemas.microsoft.com/office/word/2018/wordml/cex" xmlns:w16cid="http://schemas.microsoft.com/office/word/2016/wordml/cid" xmlns:w16="http://schemas.microsoft.com/office/word/2018/wordml" xmlns:w16sdtdh="http://schemas.microsoft.com/office/word/2020/wordml/sdtdatahash" xmlns:w16se="http://schemas.microsoft.com/office/word/2015/wordml/symex" mc:Ignorable="w14 w15 w16se w16cid w16 w16cex w16sdtdh">
+  <w:font w:name="Symbol">
+    <w:panose1 w:val="05050102010706020507"/>
+    <w:charset w:val="02"/>
+    <w:family w:val="roman"/>
+    <w:pitch w:val="variable"/>
+    <w:sig w:usb0="00000000" w:usb1="10000000" w:usb2="00000000" w:usb3="00000000" w:csb0="80000000" w:csb1="00000000"/>
+  </w:font>
   <w:font w:name="Times New Roman">
     <w:panose1 w:val="02020603050405020304"/>
     <w:charset w:val="00"/>
     <w:family w:val="roman"/>
     <w:pitch w:val="variable"/>
     <w:sig w:usb0="E0002EFF" w:usb1="C000785B" w:usb2="00000009" w:usb3="00000000" w:csb0="000001FF" w:csb1="00000000"/>
+  </w:font>
+  <w:font w:name="Courier New">
+    <w:panose1 w:val="02070309020205020404"/>
+    <w:charset w:val="00"/>
+    <w:family w:val="modern"/>
+    <w:pitch w:val="fixed"/>
+    <w:sig w:usb0="E0002EFF" w:usb1="C0007843" w:usb2="00000009" w:usb3="00000000" w:csb0="000001FF" w:csb1="00000000"/>
+  </w:font>
+  <w:font w:name="Wingdings">
+    <w:panose1 w:val="05000000000000000000"/>
+    <w:charset w:val="02"/>
+    <w:family w:val="auto"/>
+    <w:pitch w:val="variable"/>
+    <w:sig w:usb0="00000000" w:usb1="10000000" w:usb2="00000000" w:usb3="00000000" w:csb0="80000000" w:csb1="00000000"/>
   </w:font>
   <w:font w:name="Calibri">
     <w:panose1 w:val="020F0502020204030204"/>
@@ -4054,6 +4634,7 @@
     <w:rsid w:val="00225B51"/>
     <w:rsid w:val="002605BB"/>
     <w:rsid w:val="0052623A"/>
+    <w:rsid w:val="00A77D5B"/>
     <w:rsid w:val="00ED4B71"/>
   </w:rsids>
   <m:mathPr>

</xml_diff>